<commit_message>
catches only the RangeError and throws every other error
</commit_message>
<xml_diff>
--- a/out_img.docx
+++ b/out_img.docx
@@ -15,7 +15,7 @@
         </w:rPr>
         <w:drawing>
           <wp:inline distT="0" distB="0" distL="0" distR="0" wp14:anchorId="5216D005" wp14:editId="503725AF">
-            <wp:extent cx="7629525" cy="7639050"/>
+            <wp:extent cx="1914525" cy="1914525"/>
             <wp:effectExtent l="0" t="0" r="0" b="0"/>
             <wp:docPr id="1" name="Picture 1">
               <a:hlinkClick xmlns:a="http://schemas.openxmlformats.org/drawingml/2006/main" r:id="rId4" tooltip=""/>
@@ -45,7 +45,7 @@
                   <pic:spPr>
                     <a:xfrm>
                       <a:off x="0" y="0"/>
-                      <a:ext cx="7629525" cy="7639050"/>
+                      <a:ext cx="1914525" cy="1914525"/>
                     </a:xfrm>
                     <a:prstGeom prst="rect">
                       <a:avLst/>

</xml_diff>